<commit_message>
Update Modulopgave 4 - Text Based Adventure Game.docx
</commit_message>
<xml_diff>
--- a/Modulopgave 4 - Text Based Adventure Game.docx
+++ b/Modulopgave 4 - Text Based Adventure Game.docx
@@ -2889,9 +2889,9 @@
         </w:rPr>
         <w:drawing>
           <wp:inline distT="0" distB="0" distL="0" distR="0">
-            <wp:extent cx="3992880" cy="3828167"/>
-            <wp:effectExtent l="0" t="0" r="7620" b="1270"/>
-            <wp:docPr id="5" name="Billede 5"/>
+            <wp:extent cx="5733415" cy="3515995"/>
+            <wp:effectExtent l="0" t="0" r="635" b="8255"/>
+            <wp:docPr id="6" name="Billede 6"/>
             <wp:cNvGraphicFramePr>
               <a:graphicFrameLocks xmlns:a="http://schemas.openxmlformats.org/drawingml/2006/main" noChangeAspect="1"/>
             </wp:cNvGraphicFramePr>
@@ -2899,13 +2899,13 @@
               <a:graphicData uri="http://schemas.openxmlformats.org/drawingml/2006/picture">
                 <pic:pic xmlns:pic="http://schemas.openxmlformats.org/drawingml/2006/picture">
                   <pic:nvPicPr>
-                    <pic:cNvPr id="0" name="Picture 7"/>
+                    <pic:cNvPr id="0" name="Picture 9"/>
                     <pic:cNvPicPr>
                       <a:picLocks noChangeAspect="1" noChangeArrowheads="1"/>
                     </pic:cNvPicPr>
                   </pic:nvPicPr>
                   <pic:blipFill>
-                    <a:blip r:embed="rId10">
+                    <a:blip r:embed="rId11">
                       <a:extLst>
                         <a:ext uri="{28A0092B-C50C-407E-A947-70E740481C1C}">
                           <a14:useLocalDpi xmlns:a14="http://schemas.microsoft.com/office/drawing/2010/main" val="0"/>
@@ -2920,7 +2920,7 @@
                   <pic:spPr bwMode="auto">
                     <a:xfrm>
                       <a:off x="0" y="0"/>
-                      <a:ext cx="3996997" cy="3832114"/>
+                      <a:ext cx="5733415" cy="3515995"/>
                     </a:xfrm>
                     <a:prstGeom prst="rect">
                       <a:avLst/>
@@ -2936,6 +2936,8 @@
           </wp:inline>
         </w:drawing>
       </w:r>
+      <w:bookmarkStart w:id="0" w:name="_GoBack"/>
+      <w:bookmarkEnd w:id="0"/>
     </w:p>
     <w:p>
       <w:pPr>
@@ -2952,7 +2954,6 @@
           <w:sz w:val="27"/>
           <w:szCs w:val="27"/>
         </w:rPr>
-        <w:lastRenderedPageBreak/>
         <w:t>Class diagram</w:t>
       </w:r>
     </w:p>
@@ -2975,8 +2976,6 @@
           <w:szCs w:val="27"/>
         </w:rPr>
       </w:pPr>
-      <w:bookmarkStart w:id="0" w:name="_GoBack"/>
-      <w:bookmarkEnd w:id="0"/>
     </w:p>
     <w:p>
       <w:pPr>
@@ -3060,8 +3059,8 @@
       </w:pPr>
     </w:p>
     <w:sectPr>
-      <w:headerReference w:type="default" r:id="rId11"/>
-      <w:footerReference w:type="default" r:id="rId12"/>
+      <w:headerReference w:type="default" r:id="rId12"/>
+      <w:footerReference w:type="default" r:id="rId13"/>
       <w:pgSz w:w="11909" w:h="16834"/>
       <w:pgMar w:top="1440" w:right="1440" w:bottom="1440" w:left="1440" w:header="0" w:footer="720" w:gutter="0"/>
       <w:pgNumType w:start="1"/>

</xml_diff>